<commit_message>
Fixed PDF conversion issues
</commit_message>
<xml_diff>
--- a/target/advanced_cv.docx
+++ b/target/advanced_cv.docx
@@ -44,9 +44,9 @@
         </w:tblCellMar>
       </w:tblPr>
       <w:tblGrid>
-        <w:gridCol/>
-        <w:gridCol/>
-        <w:gridCol/>
+        <w:gridCol w:w="3968"/>
+        <w:gridCol w:w="3968"/>
+        <w:gridCol w:w="3968"/>
       </w:tblGrid>
       <w:tr>
         <w:trPr>
@@ -1260,8 +1260,8 @@
         </w:tblCellMar>
       </w:tblPr>
       <w:tblGrid>
-        <w:gridCol/>
-        <w:gridCol/>
+        <w:gridCol w:w="5953"/>
+        <w:gridCol w:w="5953"/>
       </w:tblGrid>
       <w:tr>
         <w:trPr>
@@ -1666,8 +1666,8 @@
         </w:tblCellMar>
       </w:tblPr>
       <w:tblGrid>
-        <w:gridCol/>
-        <w:gridCol/>
+        <w:gridCol w:w="5953"/>
+        <w:gridCol w:w="5953"/>
       </w:tblGrid>
       <w:tr>
         <w:trPr>
@@ -1927,8 +1927,8 @@
         </w:tblCellMar>
       </w:tblPr>
       <w:tblGrid>
-        <w:gridCol/>
-        <w:gridCol/>
+        <w:gridCol w:w="5953"/>
+        <w:gridCol w:w="5953"/>
       </w:tblGrid>
       <w:tr>
         <w:trPr>
@@ -2237,7 +2237,7 @@
         </w:tblCellMar>
       </w:tblPr>
       <w:tblGrid>
-        <w:gridCol/>
+        <w:gridCol w:w="11906"/>
       </w:tblGrid>
       <w:tr>
         <w:trPr>
@@ -2309,9 +2309,9 @@
         </w:tblCellMar>
       </w:tblPr>
       <w:tblGrid>
-        <w:gridCol/>
-        <w:gridCol/>
-        <w:gridCol/>
+        <w:gridCol w:w="3968"/>
+        <w:gridCol w:w="3968"/>
+        <w:gridCol w:w="3968"/>
       </w:tblGrid>
       <w:tr>
         <w:trPr>
@@ -2956,9 +2956,9 @@
         </w:tblCellMar>
       </w:tblPr>
       <w:tblGrid>
-        <w:gridCol/>
-        <w:gridCol/>
-        <w:gridCol/>
+        <w:gridCol w:w="3968"/>
+        <w:gridCol w:w="3968"/>
+        <w:gridCol w:w="3968"/>
       </w:tblGrid>
       <w:tr>
         <w:trPr>
@@ -3588,9 +3588,9 @@
         </w:tblCellMar>
       </w:tblPr>
       <w:tblGrid>
-        <w:gridCol/>
-        <w:gridCol/>
-        <w:gridCol/>
+        <w:gridCol w:w="3968"/>
+        <w:gridCol w:w="3968"/>
+        <w:gridCol w:w="3968"/>
       </w:tblGrid>
       <w:tr>
         <w:trPr>
@@ -4220,9 +4220,9 @@
         </w:tblCellMar>
       </w:tblPr>
       <w:tblGrid>
-        <w:gridCol/>
-        <w:gridCol/>
-        <w:gridCol/>
+        <w:gridCol w:w="3968"/>
+        <w:gridCol w:w="3968"/>
+        <w:gridCol w:w="3968"/>
       </w:tblGrid>
       <w:tr>
         <w:trPr>
@@ -4852,9 +4852,9 @@
         </w:tblCellMar>
       </w:tblPr>
       <w:tblGrid>
-        <w:gridCol/>
-        <w:gridCol/>
-        <w:gridCol/>
+        <w:gridCol w:w="3968"/>
+        <w:gridCol w:w="3968"/>
+        <w:gridCol w:w="3968"/>
       </w:tblGrid>
       <w:tr>
         <w:trPr>
@@ -5484,9 +5484,9 @@
         </w:tblCellMar>
       </w:tblPr>
       <w:tblGrid>
-        <w:gridCol/>
-        <w:gridCol/>
-        <w:gridCol/>
+        <w:gridCol w:w="3968"/>
+        <w:gridCol w:w="3968"/>
+        <w:gridCol w:w="3968"/>
       </w:tblGrid>
       <w:tr>
         <w:trPr>
@@ -6154,9 +6154,9 @@
         </w:tblCellMar>
       </w:tblPr>
       <w:tblGrid>
-        <w:gridCol/>
-        <w:gridCol/>
-        <w:gridCol/>
+        <w:gridCol w:w="3968"/>
+        <w:gridCol w:w="3968"/>
+        <w:gridCol w:w="3968"/>
       </w:tblGrid>
       <w:tr>
         <w:trPr>
@@ -6801,9 +6801,9 @@
         </w:tblCellMar>
       </w:tblPr>
       <w:tblGrid>
-        <w:gridCol/>
-        <w:gridCol/>
-        <w:gridCol/>
+        <w:gridCol w:w="3968"/>
+        <w:gridCol w:w="3968"/>
+        <w:gridCol w:w="3968"/>
       </w:tblGrid>
       <w:tr>
         <w:trPr>
@@ -7463,9 +7463,9 @@
         </w:tblCellMar>
       </w:tblPr>
       <w:tblGrid>
-        <w:gridCol/>
-        <w:gridCol/>
-        <w:gridCol/>
+        <w:gridCol w:w="3968"/>
+        <w:gridCol w:w="3968"/>
+        <w:gridCol w:w="3968"/>
       </w:tblGrid>
       <w:tr>
         <w:trPr>
@@ -8103,9 +8103,9 @@
         </w:tblCellMar>
       </w:tblPr>
       <w:tblGrid>
-        <w:gridCol/>
-        <w:gridCol/>
-        <w:gridCol/>
+        <w:gridCol w:w="3968"/>
+        <w:gridCol w:w="3968"/>
+        <w:gridCol w:w="3968"/>
       </w:tblGrid>
       <w:tr>
         <w:trPr>
@@ -8720,9 +8720,9 @@
         </w:tblCellMar>
       </w:tblPr>
       <w:tblGrid>
-        <w:gridCol/>
-        <w:gridCol/>
-        <w:gridCol/>
+        <w:gridCol w:w="3968"/>
+        <w:gridCol w:w="3968"/>
+        <w:gridCol w:w="3968"/>
       </w:tblGrid>
       <w:tr>
         <w:trPr>
@@ -9367,9 +9367,9 @@
         </w:tblCellMar>
       </w:tblPr>
       <w:tblGrid>
-        <w:gridCol/>
-        <w:gridCol/>
-        <w:gridCol/>
+        <w:gridCol w:w="3968"/>
+        <w:gridCol w:w="3968"/>
+        <w:gridCol w:w="3968"/>
       </w:tblGrid>
       <w:tr>
         <w:trPr>
@@ -9992,9 +9992,9 @@
         </w:tblCellMar>
       </w:tblPr>
       <w:tblGrid>
-        <w:gridCol/>
-        <w:gridCol/>
-        <w:gridCol/>
+        <w:gridCol w:w="3968"/>
+        <w:gridCol w:w="3968"/>
+        <w:gridCol w:w="3968"/>
       </w:tblGrid>
       <w:tr>
         <w:trPr>
@@ -10609,9 +10609,9 @@
         </w:tblCellMar>
       </w:tblPr>
       <w:tblGrid>
-        <w:gridCol/>
-        <w:gridCol/>
-        <w:gridCol/>
+        <w:gridCol w:w="3968"/>
+        <w:gridCol w:w="3968"/>
+        <w:gridCol w:w="3968"/>
       </w:tblGrid>
       <w:tr>
         <w:trPr>
@@ -11226,9 +11226,9 @@
         </w:tblCellMar>
       </w:tblPr>
       <w:tblGrid>
-        <w:gridCol/>
-        <w:gridCol/>
-        <w:gridCol/>
+        <w:gridCol w:w="3968"/>
+        <w:gridCol w:w="3968"/>
+        <w:gridCol w:w="3968"/>
       </w:tblGrid>
       <w:tr>
         <w:trPr>

</xml_diff>

<commit_message>
Fixed paragraph within paragraph issue
</commit_message>
<xml_diff>
--- a/target/advanced_cv.docx
+++ b/target/advanced_cv.docx
@@ -443,8 +443,6 @@
               <w:t>
 			</w:t>
             </w:r>
-          </w:p>
-          <w:p>
             <w:r>
               <w:rPr>
                 <w:b w:val="false"/>
@@ -462,8 +460,6 @@
               <w:t>
 			</w:t>
             </w:r>
-          </w:p>
-          <w:p>
             <w:r>
               <w:rPr>
                 <w:b w:val="false"/>
@@ -854,22 +850,6 @@
             <w:r>
               <w:t>
 			</w:t>
-            </w:r>
-          </w:p>
-          <w:p>
-            <w:pPr>
-              <w:pStyle w:val="ListParagraph"/>
-              <w:numPr>
-                <w:numId w:val="1"/>
-              </w:numPr>
-            </w:pPr>
-            <w:r>
-              <w:rPr>
-                <w:b w:val="false"/>
-                <w:i w:val="false"/>
-                <w:strike w:val="false"/>
-              </w:rPr>
-              <w:t>Java : OSGI , Spring DM, Eclipse RCP, SWT/JFace, EMF, GEF, J2EE, JSP, Struts, Ant, POI, Hibernate, Spring, EJB2, Freemarker, Velocity, Web Service (AXIS).</w:t>
             </w:r>
           </w:p>
           <w:p>
@@ -882,6 +862,17 @@
             <w:pPr>
               <w:pStyle w:val="ListParagraph"/>
             </w:pPr>
+            <w:pPr>
+              <w:pStyle w:val="ListParagraph"/>
+            </w:pPr>
+            <w:r>
+              <w:rPr>
+                <w:b w:val="false"/>
+                <w:i w:val="false"/>
+                <w:strike w:val="false"/>
+              </w:rPr>
+              <w:t>Java : OSGI , Spring DM, Eclipse RCP, SWT/JFace, EMF, GEF, J2EE, JSP, Struts, Ant, POI, Hibernate, Spring, EJB2, Freemarker, Velocity, Web Service (AXIS).</w:t>
+            </w:r>
             <w:r>
               <w:rPr>
                 <w:b w:val="false"/>
@@ -1085,22 +1076,6 @@
             <w:r>
               <w:t>
 			</w:t>
-            </w:r>
-          </w:p>
-          <w:p>
-            <w:pPr>
-              <w:pStyle w:val="ListParagraph"/>
-              <w:numPr>
-                <w:numId w:val="1"/>
-              </w:numPr>
-            </w:pPr>
-            <w:r>
-              <w:rPr>
-                <w:b w:val="false"/>
-                <w:i w:val="false"/>
-                <w:strike w:val="false"/>
-              </w:rPr>
-              <w:t>Serveurs applicatifs : Apache/Tomcat 5.0, BEA/WebLogic 6.1-8.1, Orion</w:t>
             </w:r>
           </w:p>
           <w:p>
@@ -1113,6 +1088,17 @@
             <w:pPr>
               <w:pStyle w:val="ListParagraph"/>
             </w:pPr>
+            <w:pPr>
+              <w:pStyle w:val="ListParagraph"/>
+            </w:pPr>
+            <w:r>
+              <w:rPr>
+                <w:b w:val="false"/>
+                <w:i w:val="false"/>
+                <w:strike w:val="false"/>
+              </w:rPr>
+              <w:t>Serveurs applicatifs : Apache/Tomcat 5.0, BEA/WebLogic 6.1-8.1, Orion</w:t>
+            </w:r>
             <w:r>
               <w:rPr>
                 <w:b w:val="false"/>
@@ -1928,8 +1914,6 @@
               <w:t>
 			</w:t>
             </w:r>
-          </w:p>
-          <w:p>
             <w:r>
               <w:rPr>
                 <w:b w:val="false"/>
@@ -1947,8 +1931,6 @@
               <w:t>
 			</w:t>
             </w:r>
-          </w:p>
-          <w:p>
             <w:r>
               <w:rPr>
                 <w:b w:val="false"/>
@@ -2785,8 +2767,6 @@
               <w:t>
 			</w:t>
             </w:r>
-          </w:p>
-          <w:p>
             <w:r>
               <w:rPr>
                 <w:b w:val="false"/>
@@ -2804,8 +2784,6 @@
               <w:t>
 			</w:t>
             </w:r>
-          </w:p>
-          <w:p>
             <w:r>
               <w:rPr>
                 <w:b w:val="false"/>
@@ -3454,8 +3432,6 @@
               <w:t>
 			</w:t>
             </w:r>
-          </w:p>
-          <w:p>
             <w:r>
               <w:rPr>
                 <w:b w:val="false"/>
@@ -4104,8 +4080,6 @@
               <w:t>
 			</w:t>
             </w:r>
-          </w:p>
-          <w:p>
             <w:r>
               <w:rPr>
                 <w:b w:val="false"/>
@@ -4754,8 +4728,6 @@
               <w:t>
 			</w:t>
             </w:r>
-          </w:p>
-          <w:p>
             <w:r>
               <w:rPr>
                 <w:b w:val="false"/>
@@ -5404,8 +5376,6 @@
               <w:t>
 			</w:t>
             </w:r>
-          </w:p>
-          <w:p>
             <w:r>
               <w:rPr>
                 <w:b w:val="false"/>
@@ -6054,8 +6024,6 @@
               <w:t>
 			</w:t>
             </w:r>
-          </w:p>
-          <w:p>
             <w:r>
               <w:rPr>
                 <w:b w:val="false"/>
@@ -6279,8 +6247,6 @@
               <w:t>
 			</w:t>
             </w:r>
-          </w:p>
-          <w:p>
             <w:r>
               <w:rPr>
                 <w:b w:val="false"/>
@@ -6298,8 +6264,6 @@
               <w:t>
 			</w:t>
             </w:r>
-          </w:p>
-          <w:p>
             <w:r>
               <w:rPr>
                 <w:b w:val="false"/>
@@ -6752,8 +6716,6 @@
               <w:t>
 			</w:t>
             </w:r>
-          </w:p>
-          <w:p>
             <w:r>
               <w:rPr>
                 <w:b w:val="false"/>
@@ -6977,8 +6939,6 @@
               <w:t>
 			</w:t>
             </w:r>
-          </w:p>
-          <w:p>
             <w:r>
               <w:rPr>
                 <w:b w:val="false"/>
@@ -7627,8 +7587,6 @@
               <w:t>
 			</w:t>
             </w:r>
-          </w:p>
-          <w:p>
             <w:r>
               <w:rPr>
                 <w:b w:val="false"/>
@@ -7646,8 +7604,6 @@
               <w:t>
 			</w:t>
             </w:r>
-          </w:p>
-          <w:p>
             <w:r>
               <w:rPr>
                 <w:b w:val="false"/>
@@ -7665,8 +7621,6 @@
               <w:t>
 			</w:t>
             </w:r>
-          </w:p>
-          <w:p>
             <w:r>
               <w:rPr>
                 <w:b w:val="false"/>
@@ -8315,8 +8269,6 @@
               <w:t>
 			</w:t>
             </w:r>
-          </w:p>
-          <w:p>
             <w:r>
               <w:rPr>
                 <w:b w:val="false"/>
@@ -9606,8 +9558,6 @@
               <w:t>
 			</w:t>
             </w:r>
-          </w:p>
-          <w:p>
             <w:r>
               <w:rPr>
                 <w:b w:val="false"/>
@@ -9625,8 +9575,6 @@
               <w:t>
 			</w:t>
             </w:r>
-          </w:p>
-          <w:p>
             <w:r>
               <w:rPr>
                 <w:b w:val="false"/>

</xml_diff>